<commit_message>
Add mobile topic 3 coursera
</commit_message>
<xml_diff>
--- a/Mobile Development/Coursera/topic 3/topic 3.docx
+++ b/Mobile Development/Coursera/topic 3/topic 3.docx
@@ -4,6 +4,9 @@
   <w:body>
     <w:p>
       <w:r>
+        <w:rPr>
+          <w:noProof/>
+        </w:rPr>
         <w:drawing>
           <wp:inline distT="0" distB="0" distL="0" distR="0" wp14:anchorId="147CCE1B" wp14:editId="12FBA9AB">
             <wp:extent cx="3677163" cy="3667637"/>
@@ -43,6 +46,9 @@
     </w:p>
     <w:p>
       <w:r>
+        <w:rPr>
+          <w:noProof/>
+        </w:rPr>
         <w:drawing>
           <wp:inline distT="0" distB="0" distL="0" distR="0" wp14:anchorId="73187EDF" wp14:editId="0DC822C2">
             <wp:extent cx="4372585" cy="3801005"/>
@@ -82,6 +88,9 @@
     </w:p>
     <w:p>
       <w:r>
+        <w:rPr>
+          <w:noProof/>
+        </w:rPr>
         <w:lastRenderedPageBreak/>
         <w:drawing>
           <wp:inline distT="0" distB="0" distL="0" distR="0" wp14:anchorId="439A98F3" wp14:editId="1CEA845C">
@@ -122,6 +131,9 @@
     </w:p>
     <w:p>
       <w:r>
+        <w:rPr>
+          <w:noProof/>
+        </w:rPr>
         <w:drawing>
           <wp:inline distT="0" distB="0" distL="0" distR="0" wp14:anchorId="2D435442" wp14:editId="0B0422A6">
             <wp:extent cx="3905795" cy="4239217"/>
@@ -161,6 +173,9 @@
     </w:p>
     <w:p>
       <w:r>
+        <w:rPr>
+          <w:noProof/>
+        </w:rPr>
         <w:lastRenderedPageBreak/>
         <w:drawing>
           <wp:inline distT="0" distB="0" distL="0" distR="0" wp14:anchorId="336A0F77" wp14:editId="06E020F3">
@@ -201,6 +216,9 @@
     </w:p>
     <w:p>
       <w:r>
+        <w:rPr>
+          <w:noProof/>
+        </w:rPr>
         <w:drawing>
           <wp:inline distT="0" distB="0" distL="0" distR="0" wp14:anchorId="7CB67836" wp14:editId="7F2EBD74">
             <wp:extent cx="3143689" cy="4220164"/>
@@ -240,6 +258,9 @@
     </w:p>
     <w:p>
       <w:r>
+        <w:rPr>
+          <w:noProof/>
+        </w:rPr>
         <w:lastRenderedPageBreak/>
         <w:drawing>
           <wp:inline distT="0" distB="0" distL="0" distR="0" wp14:anchorId="0259661A" wp14:editId="3AAEADBD">
@@ -280,6 +301,9 @@
     </w:p>
     <w:p>
       <w:r>
+        <w:rPr>
+          <w:noProof/>
+        </w:rPr>
         <w:drawing>
           <wp:inline distT="0" distB="0" distL="0" distR="0" wp14:anchorId="221E9549" wp14:editId="0A51D123">
             <wp:extent cx="4010585" cy="4039164"/>
@@ -324,6 +348,9 @@
     </w:p>
     <w:p>
       <w:r>
+        <w:rPr>
+          <w:noProof/>
+        </w:rPr>
         <w:lastRenderedPageBreak/>
         <w:drawing>
           <wp:inline distT="0" distB="0" distL="0" distR="0" wp14:anchorId="627F0458" wp14:editId="3DD69E41">
@@ -369,6 +396,9 @@
     </w:p>
     <w:p>
       <w:r>
+        <w:rPr>
+          <w:noProof/>
+        </w:rPr>
         <w:drawing>
           <wp:inline distT="0" distB="0" distL="0" distR="0" wp14:anchorId="4A703D6A" wp14:editId="2497CB5B">
             <wp:extent cx="5731510" cy="3834130"/>
@@ -408,6 +438,9 @@
     </w:p>
     <w:p>
       <w:r>
+        <w:rPr>
+          <w:noProof/>
+        </w:rPr>
         <w:lastRenderedPageBreak/>
         <w:drawing>
           <wp:inline distT="0" distB="0" distL="0" distR="0" wp14:anchorId="7575360D" wp14:editId="6618F665">
@@ -448,6 +481,9 @@
     </w:p>
     <w:p>
       <w:r>
+        <w:rPr>
+          <w:noProof/>
+        </w:rPr>
         <w:lastRenderedPageBreak/>
         <w:drawing>
           <wp:inline distT="0" distB="0" distL="0" distR="0" wp14:anchorId="35204ECC" wp14:editId="39D5D472">
@@ -488,6 +524,9 @@
     </w:p>
     <w:p>
       <w:r>
+        <w:rPr>
+          <w:noProof/>
+        </w:rPr>
         <w:drawing>
           <wp:inline distT="0" distB="0" distL="0" distR="0" wp14:anchorId="0E6F9499" wp14:editId="5F391568">
             <wp:extent cx="5731510" cy="3228975"/>
@@ -527,6 +566,9 @@
     </w:p>
     <w:p>
       <w:r>
+        <w:rPr>
+          <w:noProof/>
+        </w:rPr>
         <w:lastRenderedPageBreak/>
         <w:drawing>
           <wp:inline distT="0" distB="0" distL="0" distR="0" wp14:anchorId="7DFE9E03" wp14:editId="2C00D4A6">
@@ -567,6 +609,9 @@
     </w:p>
     <w:p>
       <w:r>
+        <w:rPr>
+          <w:noProof/>
+        </w:rPr>
         <w:drawing>
           <wp:inline distT="0" distB="0" distL="0" distR="0" wp14:anchorId="59E95EFE" wp14:editId="1EC8ECF2">
             <wp:extent cx="5731510" cy="2471420"/>
@@ -606,11 +651,19 @@
     </w:p>
     <w:p>
       <w:r>
-        <w:t>Update variable by using setCount</w:t>
-      </w:r>
-    </w:p>
-    <w:p>
-      <w:r>
+        <w:t xml:space="preserve">Update variable by using </w:t>
+      </w:r>
+      <w:proofErr w:type="spellStart"/>
+      <w:r>
+        <w:t>setCount</w:t>
+      </w:r>
+      <w:proofErr w:type="spellEnd"/>
+    </w:p>
+    <w:p>
+      <w:r>
+        <w:rPr>
+          <w:noProof/>
+        </w:rPr>
         <w:drawing>
           <wp:inline distT="0" distB="0" distL="0" distR="0" wp14:anchorId="60DC88D8" wp14:editId="336C656C">
             <wp:extent cx="5731510" cy="3037840"/>
@@ -659,6 +712,9 @@
     </w:p>
     <w:p>
       <w:r>
+        <w:rPr>
+          <w:noProof/>
+        </w:rPr>
         <w:drawing>
           <wp:inline distT="0" distB="0" distL="0" distR="0" wp14:anchorId="520397EB" wp14:editId="6EE7E145">
             <wp:extent cx="3600953" cy="2962688"/>
@@ -698,6 +754,9 @@
     </w:p>
     <w:p>
       <w:r>
+        <w:rPr>
+          <w:noProof/>
+        </w:rPr>
         <w:drawing>
           <wp:inline distT="0" distB="0" distL="0" distR="0" wp14:anchorId="50DE04E6" wp14:editId="706EC790">
             <wp:extent cx="3667637" cy="2029108"/>
@@ -737,6 +796,9 @@
     </w:p>
     <w:p>
       <w:r>
+        <w:rPr>
+          <w:noProof/>
+        </w:rPr>
         <w:lastRenderedPageBreak/>
         <w:drawing>
           <wp:inline distT="0" distB="0" distL="0" distR="0" wp14:anchorId="041B497E" wp14:editId="25DF130F">
@@ -777,11 +839,22 @@
     </w:p>
     <w:p>
       <w:r>
-        <w:t>You should only call hooks the top level. Don't call hooks inside loops, conditions or nested functions. Only call hooks from react native function components. Don't call hooks from regular javascript functions.</w:t>
-      </w:r>
-    </w:p>
-    <w:p>
-      <w:r>
+        <w:t xml:space="preserve">You should only call hooks the top level. Don't call hooks inside loops, conditions or nested functions. Only call hooks from react native function components. Don't call hooks from regular </w:t>
+      </w:r>
+      <w:proofErr w:type="spellStart"/>
+      <w:r>
+        <w:t>javascript</w:t>
+      </w:r>
+      <w:proofErr w:type="spellEnd"/>
+      <w:r>
+        <w:t xml:space="preserve"> functions.</w:t>
+      </w:r>
+    </w:p>
+    <w:p>
+      <w:r>
+        <w:rPr>
+          <w:noProof/>
+        </w:rPr>
         <w:drawing>
           <wp:inline distT="0" distB="0" distL="0" distR="0" wp14:anchorId="1BCEDCF2" wp14:editId="69FEFA2A">
             <wp:extent cx="4229690" cy="1571844"/>
@@ -821,6 +894,9 @@
     </w:p>
     <w:p>
       <w:r>
+        <w:rPr>
+          <w:noProof/>
+        </w:rPr>
         <w:lastRenderedPageBreak/>
         <w:drawing>
           <wp:inline distT="0" distB="0" distL="0" distR="0" wp14:anchorId="12CE4A83" wp14:editId="1BA74610">
@@ -861,6 +937,9 @@
     </w:p>
     <w:p>
       <w:r>
+        <w:rPr>
+          <w:noProof/>
+        </w:rPr>
         <w:drawing>
           <wp:inline distT="0" distB="0" distL="0" distR="0" wp14:anchorId="22A5C3E3" wp14:editId="52174E4B">
             <wp:extent cx="5143500" cy="4121182"/>
@@ -915,6 +994,9 @@
     </w:p>
     <w:p>
       <w:r>
+        <w:rPr>
+          <w:noProof/>
+        </w:rPr>
         <w:drawing>
           <wp:inline distT="0" distB="0" distL="0" distR="0" wp14:anchorId="4CAFE3ED" wp14:editId="12C7DDDB">
             <wp:extent cx="3943900" cy="1752845"/>
@@ -959,6 +1041,9 @@
     </w:p>
     <w:p>
       <w:r>
+        <w:rPr>
+          <w:noProof/>
+        </w:rPr>
         <w:drawing>
           <wp:inline distT="0" distB="0" distL="0" distR="0" wp14:anchorId="0E7040A8" wp14:editId="036D2BFA">
             <wp:extent cx="2924583" cy="2772162"/>
@@ -998,6 +1083,9 @@
     </w:p>
     <w:p>
       <w:r>
+        <w:rPr>
+          <w:noProof/>
+        </w:rPr>
         <w:lastRenderedPageBreak/>
         <w:drawing>
           <wp:inline distT="0" distB="0" distL="0" distR="0" wp14:anchorId="64C649C5" wp14:editId="2608FE68">
@@ -1038,6 +1126,9 @@
     </w:p>
     <w:p>
       <w:r>
+        <w:rPr>
+          <w:noProof/>
+        </w:rPr>
         <w:drawing>
           <wp:inline distT="0" distB="0" distL="0" distR="0" wp14:anchorId="2255EFEB" wp14:editId="55E1CD35">
             <wp:extent cx="4048690" cy="3696216"/>
@@ -1082,15 +1173,28 @@
     <w:p>
       <w:r>
         <w:lastRenderedPageBreak/>
-        <w:t>if you wanted an image to be a width and height that doesn't match the original aspect ratio of the image</w:t>
-      </w:r>
-      <w:r>
-        <w:t xml:space="preserve"> use the “cover” for resizeMode</w:t>
-      </w:r>
+        <w:t xml:space="preserve">if you wanted an image to be a width and height that doesn't match the original aspect ratio of the </w:t>
+      </w:r>
+      <w:proofErr w:type="gramStart"/>
+      <w:r>
+        <w:t>image</w:t>
+      </w:r>
+      <w:proofErr w:type="gramEnd"/>
+      <w:r>
+        <w:t xml:space="preserve"> use the “cover” for </w:t>
+      </w:r>
+      <w:proofErr w:type="spellStart"/>
+      <w:r>
+        <w:t>resizeMode</w:t>
+      </w:r>
+      <w:proofErr w:type="spellEnd"/>
     </w:p>
     <w:p/>
     <w:p>
       <w:r>
+        <w:rPr>
+          <w:noProof/>
+        </w:rPr>
         <w:drawing>
           <wp:inline distT="0" distB="0" distL="0" distR="0" wp14:anchorId="5A6D6BE0" wp14:editId="32D05D06">
             <wp:extent cx="4058216" cy="3658111"/>
@@ -1130,6 +1234,9 @@
     </w:p>
     <w:p>
       <w:r>
+        <w:rPr>
+          <w:noProof/>
+        </w:rPr>
         <w:drawing>
           <wp:inline distT="0" distB="0" distL="0" distR="0" wp14:anchorId="45757E09" wp14:editId="28184209">
             <wp:extent cx="5731510" cy="4196715"/>
@@ -1169,6 +1276,9 @@
     </w:p>
     <w:p>
       <w:r>
+        <w:rPr>
+          <w:noProof/>
+        </w:rPr>
         <w:lastRenderedPageBreak/>
         <w:drawing>
           <wp:inline distT="0" distB="0" distL="0" distR="0" wp14:anchorId="03DA2323" wp14:editId="5E0F4572">
@@ -1209,6 +1319,9 @@
     </w:p>
     <w:p>
       <w:r>
+        <w:rPr>
+          <w:noProof/>
+        </w:rPr>
         <w:drawing>
           <wp:inline distT="0" distB="0" distL="0" distR="0" wp14:anchorId="1FC6202C" wp14:editId="0ED6DFB6">
             <wp:extent cx="5731510" cy="3295015"/>
@@ -1248,6 +1361,9 @@
     </w:p>
     <w:p>
       <w:r>
+        <w:rPr>
+          <w:noProof/>
+        </w:rPr>
         <w:lastRenderedPageBreak/>
         <w:drawing>
           <wp:inline distT="0" distB="0" distL="0" distR="0" wp14:anchorId="6BF94590" wp14:editId="52FAAFF6">
@@ -1286,6 +1402,9 @@
         </w:drawing>
       </w:r>
       <w:r>
+        <w:rPr>
+          <w:noProof/>
+        </w:rPr>
         <w:drawing>
           <wp:inline distT="0" distB="0" distL="0" distR="0" wp14:anchorId="1839BF34" wp14:editId="3C54D8AB">
             <wp:extent cx="5731510" cy="3456305"/>
@@ -1311,6 +1430,282 @@
                     <a:xfrm>
                       <a:off x="0" y="0"/>
                       <a:ext cx="5731510" cy="3456305"/>
+                    </a:xfrm>
+                    <a:prstGeom prst="rect">
+                      <a:avLst/>
+                    </a:prstGeom>
+                  </pic:spPr>
+                </pic:pic>
+              </a:graphicData>
+            </a:graphic>
+          </wp:inline>
+        </w:drawing>
+      </w:r>
+    </w:p>
+    <w:p>
+      <w:r>
+        <w:lastRenderedPageBreak/>
+        <w:drawing>
+          <wp:inline distT="0" distB="0" distL="0" distR="0" wp14:anchorId="587646A0" wp14:editId="6662644C">
+            <wp:extent cx="5731510" cy="4380865"/>
+            <wp:effectExtent l="0" t="0" r="2540" b="635"/>
+            <wp:docPr id="24" name="Picture 24" descr="Graphical user interface, application&#10;&#10;Description automatically generated"/>
+            <wp:cNvGraphicFramePr>
+              <a:graphicFrameLocks xmlns:a="http://schemas.openxmlformats.org/drawingml/2006/main" noChangeAspect="1"/>
+            </wp:cNvGraphicFramePr>
+            <a:graphic xmlns:a="http://schemas.openxmlformats.org/drawingml/2006/main">
+              <a:graphicData uri="http://schemas.openxmlformats.org/drawingml/2006/picture">
+                <pic:pic xmlns:pic="http://schemas.openxmlformats.org/drawingml/2006/picture">
+                  <pic:nvPicPr>
+                    <pic:cNvPr id="24" name="Picture 24" descr="Graphical user interface, application&#10;&#10;Description automatically generated"/>
+                    <pic:cNvPicPr/>
+                  </pic:nvPicPr>
+                  <pic:blipFill>
+                    <a:blip r:embed="rId36"/>
+                    <a:stretch>
+                      <a:fillRect/>
+                    </a:stretch>
+                  </pic:blipFill>
+                  <pic:spPr>
+                    <a:xfrm>
+                      <a:off x="0" y="0"/>
+                      <a:ext cx="5731510" cy="4380865"/>
+                    </a:xfrm>
+                    <a:prstGeom prst="rect">
+                      <a:avLst/>
+                    </a:prstGeom>
+                  </pic:spPr>
+                </pic:pic>
+              </a:graphicData>
+            </a:graphic>
+          </wp:inline>
+        </w:drawing>
+      </w:r>
+    </w:p>
+    <w:p>
+      <w:r>
+        <w:drawing>
+          <wp:inline distT="0" distB="0" distL="0" distR="0" wp14:anchorId="51C92506" wp14:editId="621E0FCB">
+            <wp:extent cx="5731510" cy="2360295"/>
+            <wp:effectExtent l="0" t="0" r="2540" b="1905"/>
+            <wp:docPr id="34" name="Picture 34" descr="Graphical user interface, application, Teams&#10;&#10;Description automatically generated"/>
+            <wp:cNvGraphicFramePr>
+              <a:graphicFrameLocks xmlns:a="http://schemas.openxmlformats.org/drawingml/2006/main" noChangeAspect="1"/>
+            </wp:cNvGraphicFramePr>
+            <a:graphic xmlns:a="http://schemas.openxmlformats.org/drawingml/2006/main">
+              <a:graphicData uri="http://schemas.openxmlformats.org/drawingml/2006/picture">
+                <pic:pic xmlns:pic="http://schemas.openxmlformats.org/drawingml/2006/picture">
+                  <pic:nvPicPr>
+                    <pic:cNvPr id="34" name="Picture 34" descr="Graphical user interface, application, Teams&#10;&#10;Description automatically generated"/>
+                    <pic:cNvPicPr/>
+                  </pic:nvPicPr>
+                  <pic:blipFill>
+                    <a:blip r:embed="rId37"/>
+                    <a:stretch>
+                      <a:fillRect/>
+                    </a:stretch>
+                  </pic:blipFill>
+                  <pic:spPr>
+                    <a:xfrm>
+                      <a:off x="0" y="0"/>
+                      <a:ext cx="5731510" cy="2360295"/>
+                    </a:xfrm>
+                    <a:prstGeom prst="rect">
+                      <a:avLst/>
+                    </a:prstGeom>
+                  </pic:spPr>
+                </pic:pic>
+              </a:graphicData>
+            </a:graphic>
+          </wp:inline>
+        </w:drawing>
+      </w:r>
+    </w:p>
+    <w:p>
+      <w:r>
+        <w:lastRenderedPageBreak/>
+        <w:drawing>
+          <wp:inline distT="0" distB="0" distL="0" distR="0" wp14:anchorId="62EDA105" wp14:editId="4EE0E820">
+            <wp:extent cx="5731510" cy="3345815"/>
+            <wp:effectExtent l="0" t="0" r="2540" b="6985"/>
+            <wp:docPr id="35" name="Picture 35" descr="Graphical user interface, application, Teams&#10;&#10;Description automatically generated"/>
+            <wp:cNvGraphicFramePr>
+              <a:graphicFrameLocks xmlns:a="http://schemas.openxmlformats.org/drawingml/2006/main" noChangeAspect="1"/>
+            </wp:cNvGraphicFramePr>
+            <a:graphic xmlns:a="http://schemas.openxmlformats.org/drawingml/2006/main">
+              <a:graphicData uri="http://schemas.openxmlformats.org/drawingml/2006/picture">
+                <pic:pic xmlns:pic="http://schemas.openxmlformats.org/drawingml/2006/picture">
+                  <pic:nvPicPr>
+                    <pic:cNvPr id="35" name="Picture 35" descr="Graphical user interface, application, Teams&#10;&#10;Description automatically generated"/>
+                    <pic:cNvPicPr/>
+                  </pic:nvPicPr>
+                  <pic:blipFill>
+                    <a:blip r:embed="rId38"/>
+                    <a:stretch>
+                      <a:fillRect/>
+                    </a:stretch>
+                  </pic:blipFill>
+                  <pic:spPr>
+                    <a:xfrm>
+                      <a:off x="0" y="0"/>
+                      <a:ext cx="5731510" cy="3345815"/>
+                    </a:xfrm>
+                    <a:prstGeom prst="rect">
+                      <a:avLst/>
+                    </a:prstGeom>
+                  </pic:spPr>
+                </pic:pic>
+              </a:graphicData>
+            </a:graphic>
+          </wp:inline>
+        </w:drawing>
+      </w:r>
+    </w:p>
+    <w:p>
+      <w:r>
+        <w:drawing>
+          <wp:inline distT="0" distB="0" distL="0" distR="0" wp14:anchorId="4A8C14E2" wp14:editId="4BBD845B">
+            <wp:extent cx="5731510" cy="4979035"/>
+            <wp:effectExtent l="0" t="0" r="2540" b="0"/>
+            <wp:docPr id="36" name="Picture 36" descr="Graphical user interface, text, application, email&#10;&#10;Description automatically generated"/>
+            <wp:cNvGraphicFramePr>
+              <a:graphicFrameLocks xmlns:a="http://schemas.openxmlformats.org/drawingml/2006/main" noChangeAspect="1"/>
+            </wp:cNvGraphicFramePr>
+            <a:graphic xmlns:a="http://schemas.openxmlformats.org/drawingml/2006/main">
+              <a:graphicData uri="http://schemas.openxmlformats.org/drawingml/2006/picture">
+                <pic:pic xmlns:pic="http://schemas.openxmlformats.org/drawingml/2006/picture">
+                  <pic:nvPicPr>
+                    <pic:cNvPr id="36" name="Picture 36" descr="Graphical user interface, text, application, email&#10;&#10;Description automatically generated"/>
+                    <pic:cNvPicPr/>
+                  </pic:nvPicPr>
+                  <pic:blipFill>
+                    <a:blip r:embed="rId39"/>
+                    <a:stretch>
+                      <a:fillRect/>
+                    </a:stretch>
+                  </pic:blipFill>
+                  <pic:spPr>
+                    <a:xfrm>
+                      <a:off x="0" y="0"/>
+                      <a:ext cx="5731510" cy="4979035"/>
+                    </a:xfrm>
+                    <a:prstGeom prst="rect">
+                      <a:avLst/>
+                    </a:prstGeom>
+                  </pic:spPr>
+                </pic:pic>
+              </a:graphicData>
+            </a:graphic>
+          </wp:inline>
+        </w:drawing>
+      </w:r>
+    </w:p>
+    <w:p>
+      <w:r>
+        <w:lastRenderedPageBreak/>
+        <w:drawing>
+          <wp:inline distT="0" distB="0" distL="0" distR="0" wp14:anchorId="086D6FDA" wp14:editId="6450B9C8">
+            <wp:extent cx="5200650" cy="3016907"/>
+            <wp:effectExtent l="0" t="0" r="0" b="0"/>
+            <wp:docPr id="37" name="Picture 37" descr="Graphical user interface, text, application, Teams&#10;&#10;Description automatically generated"/>
+            <wp:cNvGraphicFramePr>
+              <a:graphicFrameLocks xmlns:a="http://schemas.openxmlformats.org/drawingml/2006/main" noChangeAspect="1"/>
+            </wp:cNvGraphicFramePr>
+            <a:graphic xmlns:a="http://schemas.openxmlformats.org/drawingml/2006/main">
+              <a:graphicData uri="http://schemas.openxmlformats.org/drawingml/2006/picture">
+                <pic:pic xmlns:pic="http://schemas.openxmlformats.org/drawingml/2006/picture">
+                  <pic:nvPicPr>
+                    <pic:cNvPr id="37" name="Picture 37" descr="Graphical user interface, text, application, Teams&#10;&#10;Description automatically generated"/>
+                    <pic:cNvPicPr/>
+                  </pic:nvPicPr>
+                  <pic:blipFill>
+                    <a:blip r:embed="rId40"/>
+                    <a:stretch>
+                      <a:fillRect/>
+                    </a:stretch>
+                  </pic:blipFill>
+                  <pic:spPr>
+                    <a:xfrm>
+                      <a:off x="0" y="0"/>
+                      <a:ext cx="5202686" cy="3018088"/>
+                    </a:xfrm>
+                    <a:prstGeom prst="rect">
+                      <a:avLst/>
+                    </a:prstGeom>
+                  </pic:spPr>
+                </pic:pic>
+              </a:graphicData>
+            </a:graphic>
+          </wp:inline>
+        </w:drawing>
+      </w:r>
+    </w:p>
+    <w:p>
+      <w:r>
+        <w:drawing>
+          <wp:inline distT="0" distB="0" distL="0" distR="0" wp14:anchorId="1283B504" wp14:editId="06E9D017">
+            <wp:extent cx="5731510" cy="1781175"/>
+            <wp:effectExtent l="0" t="0" r="2540" b="9525"/>
+            <wp:docPr id="39" name="Picture 39" descr="Text, application&#10;&#10;Description automatically generated"/>
+            <wp:cNvGraphicFramePr>
+              <a:graphicFrameLocks xmlns:a="http://schemas.openxmlformats.org/drawingml/2006/main" noChangeAspect="1"/>
+            </wp:cNvGraphicFramePr>
+            <a:graphic xmlns:a="http://schemas.openxmlformats.org/drawingml/2006/main">
+              <a:graphicData uri="http://schemas.openxmlformats.org/drawingml/2006/picture">
+                <pic:pic xmlns:pic="http://schemas.openxmlformats.org/drawingml/2006/picture">
+                  <pic:nvPicPr>
+                    <pic:cNvPr id="39" name="Picture 39" descr="Text, application&#10;&#10;Description automatically generated"/>
+                    <pic:cNvPicPr/>
+                  </pic:nvPicPr>
+                  <pic:blipFill>
+                    <a:blip r:embed="rId41"/>
+                    <a:stretch>
+                      <a:fillRect/>
+                    </a:stretch>
+                  </pic:blipFill>
+                  <pic:spPr>
+                    <a:xfrm>
+                      <a:off x="0" y="0"/>
+                      <a:ext cx="5731510" cy="1781175"/>
+                    </a:xfrm>
+                    <a:prstGeom prst="rect">
+                      <a:avLst/>
+                    </a:prstGeom>
+                  </pic:spPr>
+                </pic:pic>
+              </a:graphicData>
+            </a:graphic>
+          </wp:inline>
+        </w:drawing>
+      </w:r>
+    </w:p>
+    <w:p>
+      <w:r>
+        <w:drawing>
+          <wp:inline distT="0" distB="0" distL="0" distR="0" wp14:anchorId="0C4B45A8" wp14:editId="3CC56E17">
+            <wp:extent cx="5731510" cy="3544570"/>
+            <wp:effectExtent l="0" t="0" r="2540" b="0"/>
+            <wp:docPr id="38" name="Picture 38" descr="Graphical user interface, text, application, Teams&#10;&#10;Description automatically generated"/>
+            <wp:cNvGraphicFramePr>
+              <a:graphicFrameLocks xmlns:a="http://schemas.openxmlformats.org/drawingml/2006/main" noChangeAspect="1"/>
+            </wp:cNvGraphicFramePr>
+            <a:graphic xmlns:a="http://schemas.openxmlformats.org/drawingml/2006/main">
+              <a:graphicData uri="http://schemas.openxmlformats.org/drawingml/2006/picture">
+                <pic:pic xmlns:pic="http://schemas.openxmlformats.org/drawingml/2006/picture">
+                  <pic:nvPicPr>
+                    <pic:cNvPr id="38" name="Picture 38" descr="Graphical user interface, text, application, Teams&#10;&#10;Description automatically generated"/>
+                    <pic:cNvPicPr/>
+                  </pic:nvPicPr>
+                  <pic:blipFill>
+                    <a:blip r:embed="rId42"/>
+                    <a:stretch>
+                      <a:fillRect/>
+                    </a:stretch>
+                  </pic:blipFill>
+                  <pic:spPr>
+                    <a:xfrm>
+                      <a:off x="0" y="0"/>
+                      <a:ext cx="5731510" cy="3544570"/>
                     </a:xfrm>
                     <a:prstGeom prst="rect">
                       <a:avLst/>

</xml_diff>